<commit_message>
added pdf, history, bugfix
</commit_message>
<xml_diff>
--- a/backend/src/files/example.docx
+++ b/backend/src/files/example.docx
@@ -203,7 +203,7 @@
             </w:pPr>
             <w:r>
               <w:rPr/>
-              <w:t xml:space="preserve">Генеральный директор/                   Заместитель Генерального                   директора                   (в чьем подчинении находится                   должность. В случае двойного                   подчинения указать административного                   и функционального руководителей)</w:t>
+              <w:t xml:space="preserve">Генеральный директор/                 Заместитель Генерального                 директора                 (в чьем подчинении находится                 должность. В случае двойного                 подчинения указать административного                 и функционального руководителей)</w:t>
             </w:r>
           </w:p>
         </w:tc>
@@ -349,7 +349,7 @@
             </w:pPr>
             <w:r>
               <w:rPr/>
-              <w:t xml:space="preserve">                 1. Изучение языков программирования, технологических решений и методологий разработки ПО. 2. Работа с инструментами разработки, включая ОС, среды разработки и средства управления версиями. 3. Участие в разработке программного кода, включая написание частей программного продукта и тестирование функциональности. 4. Участие в отладке кода и решении проблем в процессе разработки. 5. Получение обратной связи от старших разработчиков и улучшение своих навыков. 6. Поддержка коллег в решении проблем и участие в обмене знаниями и опытом.                  </w:t>
+              <w:t xml:space="preserve">               1. Изучение языков программирования, технологических решений и методологий разработки ПО. 2. Работа с инструментами разработки, включая ОС, среды разработки и средства управления версиями. 3. Участие в разработке программного кода, включая написание частей программного продукта и тестирование функциональности. 4. Участие в отладке кода и решении проблем в процессе разработки. 5. Получение обратной связи от старших разработчиков и улучшение своих навыков. 6. Поддержка коллег в решении проблем и участие в обмене знаниями и опытом.                </w:t>
             </w:r>
           </w:p>
         </w:tc>
@@ -414,7 +414,7 @@
             </w:pPr>
             <w:r>
               <w:rPr/>
-              <w:t xml:space="preserve">Административный руководитель, работники подразделения, работники смежных подразделений                 в рамках исполнения должностных обязанностей.</w:t>
+              <w:t xml:space="preserve">Административный руководитель, работники подразделения, работники смежных подразделений               в рамках исполнения должностных обязанностей.</w:t>
             </w:r>
           </w:p>
           <w:p>
@@ -479,7 +479,7 @@
             </w:pPr>
             <w:r>
               <w:rPr/>
-              <w:t xml:space="preserve">                   1. Основные концепции Unity: 2. Работа с движком Unity и создание игровых объектов: 3. Работа с анимациями и физикой в Unity: 4. Навыки C# программирования для Unity и создания скриптов: 5. Git, github, HTML, CSS, Node.js для совместной работы и разработки игр: 6. Студент старших курсов вуза по направлению "Геймдизайн и разработка игр в Unity".                 </w:t>
+              <w:t xml:space="preserve">                 Вакансия разработчика JavaScript в компании предполагает выполнение следующих обязанностей: 1. Применение основных концепций JavaScript в создании функционала сайта или приложения. 2. Работа с DOM и событиями для управления отображением информации и пользовательским взаимодействием. 3. Использование AJAX и API для обработки запросов пользователя и обмена данными с сервером. 4. Навыки работы с jQuery и React для создания динамических интерфейсов. 5. Уверенное владение Git, github, html, css, node.js для работы с кодом и его версионирования. 6. Наличие статуса студента старших курсов технического вуза будет плюсом.  Мы ищем ответственного, коммуникабельного и готового развиваться IT-специалиста, который готов применять свой профессиональный и технический опыт на практике. Присоединяйтесь к нашей команде и помогайте создавать качественные и удобные продукты для наших пользователей.               </w:t>
             </w:r>
           </w:p>
         </w:tc>

</xml_diff>